<commit_message>
Spinks - GDD BOIS!
</commit_message>
<xml_diff>
--- a/Documents/Ice Track Trains GDD.docx
+++ b/Documents/Ice Track Trains GDD.docx
@@ -167,6 +167,70 @@
         <w:pStyle w:val="Heading3"/>
       </w:pPr>
       <w:r>
+        <w:t>Feedback:</w:t>
+      </w:r>
+    </w:p>
+    <w:p>
+      <w:pPr>
+        <w:pStyle w:val="Heading4"/>
+      </w:pPr>
+      <w:r>
+        <w:t>Sounds</w:t>
+      </w:r>
+    </w:p>
+    <w:p>
+      <w:pPr>
+        <w:pStyle w:val="ListParagraph"/>
+        <w:numPr>
+          <w:ilvl w:val="0"/>
+          <w:numId w:val="4"/>
+        </w:numPr>
+      </w:pPr>
+      <w:r>
+        <w:t>Leaving Map – Happy</w:t>
+      </w:r>
+    </w:p>
+    <w:p>
+      <w:pPr>
+        <w:pStyle w:val="ListParagraph"/>
+        <w:numPr>
+          <w:ilvl w:val="0"/>
+          <w:numId w:val="4"/>
+        </w:numPr>
+      </w:pPr>
+      <w:r>
+        <w:t>Spawn – choo choo</w:t>
+      </w:r>
+    </w:p>
+    <w:p>
+      <w:pPr>
+        <w:pStyle w:val="ListParagraph"/>
+        <w:numPr>
+          <w:ilvl w:val="0"/>
+          <w:numId w:val="4"/>
+        </w:numPr>
+      </w:pPr>
+      <w:r>
+        <w:t>Crash – smashy smash</w:t>
+      </w:r>
+    </w:p>
+    <w:p>
+      <w:pPr>
+        <w:pStyle w:val="ListParagraph"/>
+        <w:numPr>
+          <w:ilvl w:val="0"/>
+          <w:numId w:val="4"/>
+        </w:numPr>
+      </w:pPr>
+      <w:r>
+        <w:t>Chugga chugga</w:t>
+      </w:r>
+    </w:p>
+    <w:p>
+      <w:pPr>
+        <w:pStyle w:val="Heading3"/>
+      </w:pPr>
+      <w:r>
         <w:t>Expansion:</w:t>
       </w:r>
     </w:p>
@@ -185,6 +249,7 @@
         <w:pStyle w:val="Heading1"/>
       </w:pPr>
       <w:r>
+        <w:lastRenderedPageBreak/>
         <w:t>Tracks</w:t>
       </w:r>
     </w:p>
@@ -203,11 +268,37 @@
     </w:p>
     <w:p>
       <w:r>
-        <w:lastRenderedPageBreak/>
         <w:t>The tracks connect to the tracks beside them by the way of track switchers located along their lengths.</w:t>
       </w:r>
     </w:p>
-    <w:p/>
+    <w:p>
+      <w:pPr>
+        <w:pStyle w:val="Heading3"/>
+      </w:pPr>
+      <w:r>
+        <w:t>Feedback:</w:t>
+      </w:r>
+    </w:p>
+    <w:p>
+      <w:pPr>
+        <w:pStyle w:val="Heading4"/>
+      </w:pPr>
+      <w:r>
+        <w:t>Sounds</w:t>
+      </w:r>
+    </w:p>
+    <w:p>
+      <w:pPr>
+        <w:pStyle w:val="ListParagraph"/>
+        <w:numPr>
+          <w:ilvl w:val="0"/>
+          <w:numId w:val="5"/>
+        </w:numPr>
+      </w:pPr>
+      <w:r>
+        <w:t>Metal Sound for switching</w:t>
+      </w:r>
+    </w:p>
     <w:p>
       <w:pPr>
         <w:pStyle w:val="Heading1"/>
@@ -301,6 +392,34 @@
     <w:p>
       <w:r>
         <w:t>A simple mouse with a default states and a clicked state.</w:t>
+      </w:r>
+    </w:p>
+    <w:p>
+      <w:pPr>
+        <w:pStyle w:val="Heading3"/>
+      </w:pPr>
+      <w:r>
+        <w:t>Feedback:</w:t>
+      </w:r>
+    </w:p>
+    <w:p>
+      <w:pPr>
+        <w:pStyle w:val="Heading4"/>
+      </w:pPr>
+      <w:r>
+        <w:t>Sound</w:t>
+      </w:r>
+    </w:p>
+    <w:p>
+      <w:pPr>
+        <w:pStyle w:val="ListParagraph"/>
+        <w:numPr>
+          <w:ilvl w:val="0"/>
+          <w:numId w:val="6"/>
+        </w:numPr>
+      </w:pPr>
+      <w:r>
+        <w:t>Click Sound</w:t>
       </w:r>
     </w:p>
     <w:p>
@@ -367,6 +486,232 @@
 <file path=word/numbering.xml><?xml version="1.0" encoding="utf-8"?>
 <w:numbering xmlns:wpc="http://schemas.microsoft.com/office/word/2010/wordprocessingCanvas" xmlns:cx="http://schemas.microsoft.com/office/drawing/2014/chartex" xmlns:cx1="http://schemas.microsoft.com/office/drawing/2015/9/8/chartex" xmlns:cx2="http://schemas.microsoft.com/office/drawing/2015/10/21/chartex" xmlns:cx3="http://schemas.microsoft.com/office/drawing/2016/5/9/chartex" xmlns:cx4="http://schemas.microsoft.com/office/drawing/2016/5/10/chartex" xmlns:cx5="http://schemas.microsoft.com/office/drawing/2016/5/11/chartex" xmlns:cx6="http://schemas.microsoft.com/office/drawing/2016/5/12/chartex" xmlns:cx7="http://schemas.microsoft.com/office/drawing/2016/5/13/chartex" xmlns:cx8="http://schemas.microsoft.com/office/drawing/2016/5/14/chartex" xmlns:mc="http://schemas.openxmlformats.org/markup-compatibility/2006" xmlns:aink="http://schemas.microsoft.com/office/drawing/2016/ink" xmlns:am3d="http://schemas.microsoft.com/office/drawing/2017/model3d" xmlns:o="urn:schemas-microsoft-com:office:office" xmlns:r="http://schemas.openxmlformats.org/officeDocument/2006/relationships" xmlns:m="http://schemas.openxmlformats.org/officeDocument/2006/math" xmlns:v="urn:schemas-microsoft-com:vml" xmlns:wp14="http://schemas.microsoft.com/office/word/2010/wordprocessingDrawing" xmlns:wp="http://schemas.openxmlformats.org/drawingml/2006/wordprocessingDrawing" xmlns:w10="urn:schemas-microsoft-com:office:word" xmlns:w="http://schemas.openxmlformats.org/wordprocessingml/2006/main" xmlns:w14="http://schemas.microsoft.com/office/word/2010/wordml" xmlns:w15="http://schemas.microsoft.com/office/word/2012/wordml" xmlns:w16cex="http://schemas.microsoft.com/office/word/2018/wordml/cex" xmlns:w16cid="http://schemas.microsoft.com/office/word/2016/wordml/cid" xmlns:w16="http://schemas.microsoft.com/office/word/2018/wordml" xmlns:w16se="http://schemas.microsoft.com/office/word/2015/wordml/symex" xmlns:wpg="http://schemas.microsoft.com/office/word/2010/wordprocessingGroup" xmlns:wpi="http://schemas.microsoft.com/office/word/2010/wordprocessingInk" xmlns:wne="http://schemas.microsoft.com/office/word/2006/wordml" xmlns:wps="http://schemas.microsoft.com/office/word/2010/wordprocessingShape" mc:Ignorable="w14 w15 w16se w16cid w16 w16cex wp14">
   <w:abstractNum w:abstractNumId="0" w15:restartNumberingAfterBreak="0">
+    <w:nsid w:val="19952C68"/>
+    <w:multiLevelType w:val="hybridMultilevel"/>
+    <w:tmpl w:val="B9545AB0"/>
+    <w:lvl w:ilvl="0" w:tplc="0C090001">
+      <w:start w:val="1"/>
+      <w:numFmt w:val="bullet"/>
+      <w:lvlText w:val=""/>
+      <w:lvlJc w:val="left"/>
+      <w:pPr>
+        <w:ind w:left="720" w:hanging="360"/>
+      </w:pPr>
+      <w:rPr>
+        <w:rFonts w:ascii="Symbol" w:hAnsi="Symbol" w:hint="default"/>
+      </w:rPr>
+    </w:lvl>
+    <w:lvl w:ilvl="1" w:tplc="0C090003" w:tentative="1">
+      <w:start w:val="1"/>
+      <w:numFmt w:val="bullet"/>
+      <w:lvlText w:val="o"/>
+      <w:lvlJc w:val="left"/>
+      <w:pPr>
+        <w:ind w:left="1440" w:hanging="360"/>
+      </w:pPr>
+      <w:rPr>
+        <w:rFonts w:ascii="Courier New" w:hAnsi="Courier New" w:cs="Courier New" w:hint="default"/>
+      </w:rPr>
+    </w:lvl>
+    <w:lvl w:ilvl="2" w:tplc="0C090005" w:tentative="1">
+      <w:start w:val="1"/>
+      <w:numFmt w:val="bullet"/>
+      <w:lvlText w:val=""/>
+      <w:lvlJc w:val="left"/>
+      <w:pPr>
+        <w:ind w:left="2160" w:hanging="360"/>
+      </w:pPr>
+      <w:rPr>
+        <w:rFonts w:ascii="Wingdings" w:hAnsi="Wingdings" w:hint="default"/>
+      </w:rPr>
+    </w:lvl>
+    <w:lvl w:ilvl="3" w:tplc="0C090001" w:tentative="1">
+      <w:start w:val="1"/>
+      <w:numFmt w:val="bullet"/>
+      <w:lvlText w:val=""/>
+      <w:lvlJc w:val="left"/>
+      <w:pPr>
+        <w:ind w:left="2880" w:hanging="360"/>
+      </w:pPr>
+      <w:rPr>
+        <w:rFonts w:ascii="Symbol" w:hAnsi="Symbol" w:hint="default"/>
+      </w:rPr>
+    </w:lvl>
+    <w:lvl w:ilvl="4" w:tplc="0C090003" w:tentative="1">
+      <w:start w:val="1"/>
+      <w:numFmt w:val="bullet"/>
+      <w:lvlText w:val="o"/>
+      <w:lvlJc w:val="left"/>
+      <w:pPr>
+        <w:ind w:left="3600" w:hanging="360"/>
+      </w:pPr>
+      <w:rPr>
+        <w:rFonts w:ascii="Courier New" w:hAnsi="Courier New" w:cs="Courier New" w:hint="default"/>
+      </w:rPr>
+    </w:lvl>
+    <w:lvl w:ilvl="5" w:tplc="0C090005" w:tentative="1">
+      <w:start w:val="1"/>
+      <w:numFmt w:val="bullet"/>
+      <w:lvlText w:val=""/>
+      <w:lvlJc w:val="left"/>
+      <w:pPr>
+        <w:ind w:left="4320" w:hanging="360"/>
+      </w:pPr>
+      <w:rPr>
+        <w:rFonts w:ascii="Wingdings" w:hAnsi="Wingdings" w:hint="default"/>
+      </w:rPr>
+    </w:lvl>
+    <w:lvl w:ilvl="6" w:tplc="0C090001" w:tentative="1">
+      <w:start w:val="1"/>
+      <w:numFmt w:val="bullet"/>
+      <w:lvlText w:val=""/>
+      <w:lvlJc w:val="left"/>
+      <w:pPr>
+        <w:ind w:left="5040" w:hanging="360"/>
+      </w:pPr>
+      <w:rPr>
+        <w:rFonts w:ascii="Symbol" w:hAnsi="Symbol" w:hint="default"/>
+      </w:rPr>
+    </w:lvl>
+    <w:lvl w:ilvl="7" w:tplc="0C090003" w:tentative="1">
+      <w:start w:val="1"/>
+      <w:numFmt w:val="bullet"/>
+      <w:lvlText w:val="o"/>
+      <w:lvlJc w:val="left"/>
+      <w:pPr>
+        <w:ind w:left="5760" w:hanging="360"/>
+      </w:pPr>
+      <w:rPr>
+        <w:rFonts w:ascii="Courier New" w:hAnsi="Courier New" w:cs="Courier New" w:hint="default"/>
+      </w:rPr>
+    </w:lvl>
+    <w:lvl w:ilvl="8" w:tplc="0C090005" w:tentative="1">
+      <w:start w:val="1"/>
+      <w:numFmt w:val="bullet"/>
+      <w:lvlText w:val=""/>
+      <w:lvlJc w:val="left"/>
+      <w:pPr>
+        <w:ind w:left="6480" w:hanging="360"/>
+      </w:pPr>
+      <w:rPr>
+        <w:rFonts w:ascii="Wingdings" w:hAnsi="Wingdings" w:hint="default"/>
+      </w:rPr>
+    </w:lvl>
+  </w:abstractNum>
+  <w:abstractNum w:abstractNumId="1" w15:restartNumberingAfterBreak="0">
+    <w:nsid w:val="259D34D9"/>
+    <w:multiLevelType w:val="hybridMultilevel"/>
+    <w:tmpl w:val="33024C00"/>
+    <w:lvl w:ilvl="0" w:tplc="0C090001">
+      <w:start w:val="1"/>
+      <w:numFmt w:val="bullet"/>
+      <w:lvlText w:val=""/>
+      <w:lvlJc w:val="left"/>
+      <w:pPr>
+        <w:ind w:left="720" w:hanging="360"/>
+      </w:pPr>
+      <w:rPr>
+        <w:rFonts w:ascii="Symbol" w:hAnsi="Symbol" w:hint="default"/>
+      </w:rPr>
+    </w:lvl>
+    <w:lvl w:ilvl="1" w:tplc="0C090003" w:tentative="1">
+      <w:start w:val="1"/>
+      <w:numFmt w:val="bullet"/>
+      <w:lvlText w:val="o"/>
+      <w:lvlJc w:val="left"/>
+      <w:pPr>
+        <w:ind w:left="1440" w:hanging="360"/>
+      </w:pPr>
+      <w:rPr>
+        <w:rFonts w:ascii="Courier New" w:hAnsi="Courier New" w:cs="Courier New" w:hint="default"/>
+      </w:rPr>
+    </w:lvl>
+    <w:lvl w:ilvl="2" w:tplc="0C090005" w:tentative="1">
+      <w:start w:val="1"/>
+      <w:numFmt w:val="bullet"/>
+      <w:lvlText w:val=""/>
+      <w:lvlJc w:val="left"/>
+      <w:pPr>
+        <w:ind w:left="2160" w:hanging="360"/>
+      </w:pPr>
+      <w:rPr>
+        <w:rFonts w:ascii="Wingdings" w:hAnsi="Wingdings" w:hint="default"/>
+      </w:rPr>
+    </w:lvl>
+    <w:lvl w:ilvl="3" w:tplc="0C090001" w:tentative="1">
+      <w:start w:val="1"/>
+      <w:numFmt w:val="bullet"/>
+      <w:lvlText w:val=""/>
+      <w:lvlJc w:val="left"/>
+      <w:pPr>
+        <w:ind w:left="2880" w:hanging="360"/>
+      </w:pPr>
+      <w:rPr>
+        <w:rFonts w:ascii="Symbol" w:hAnsi="Symbol" w:hint="default"/>
+      </w:rPr>
+    </w:lvl>
+    <w:lvl w:ilvl="4" w:tplc="0C090003" w:tentative="1">
+      <w:start w:val="1"/>
+      <w:numFmt w:val="bullet"/>
+      <w:lvlText w:val="o"/>
+      <w:lvlJc w:val="left"/>
+      <w:pPr>
+        <w:ind w:left="3600" w:hanging="360"/>
+      </w:pPr>
+      <w:rPr>
+        <w:rFonts w:ascii="Courier New" w:hAnsi="Courier New" w:cs="Courier New" w:hint="default"/>
+      </w:rPr>
+    </w:lvl>
+    <w:lvl w:ilvl="5" w:tplc="0C090005" w:tentative="1">
+      <w:start w:val="1"/>
+      <w:numFmt w:val="bullet"/>
+      <w:lvlText w:val=""/>
+      <w:lvlJc w:val="left"/>
+      <w:pPr>
+        <w:ind w:left="4320" w:hanging="360"/>
+      </w:pPr>
+      <w:rPr>
+        <w:rFonts w:ascii="Wingdings" w:hAnsi="Wingdings" w:hint="default"/>
+      </w:rPr>
+    </w:lvl>
+    <w:lvl w:ilvl="6" w:tplc="0C090001" w:tentative="1">
+      <w:start w:val="1"/>
+      <w:numFmt w:val="bullet"/>
+      <w:lvlText w:val=""/>
+      <w:lvlJc w:val="left"/>
+      <w:pPr>
+        <w:ind w:left="5040" w:hanging="360"/>
+      </w:pPr>
+      <w:rPr>
+        <w:rFonts w:ascii="Symbol" w:hAnsi="Symbol" w:hint="default"/>
+      </w:rPr>
+    </w:lvl>
+    <w:lvl w:ilvl="7" w:tplc="0C090003" w:tentative="1">
+      <w:start w:val="1"/>
+      <w:numFmt w:val="bullet"/>
+      <w:lvlText w:val="o"/>
+      <w:lvlJc w:val="left"/>
+      <w:pPr>
+        <w:ind w:left="5760" w:hanging="360"/>
+      </w:pPr>
+      <w:rPr>
+        <w:rFonts w:ascii="Courier New" w:hAnsi="Courier New" w:cs="Courier New" w:hint="default"/>
+      </w:rPr>
+    </w:lvl>
+    <w:lvl w:ilvl="8" w:tplc="0C090005" w:tentative="1">
+      <w:start w:val="1"/>
+      <w:numFmt w:val="bullet"/>
+      <w:lvlText w:val=""/>
+      <w:lvlJc w:val="left"/>
+      <w:pPr>
+        <w:ind w:left="6480" w:hanging="360"/>
+      </w:pPr>
+      <w:rPr>
+        <w:rFonts w:ascii="Wingdings" w:hAnsi="Wingdings" w:hint="default"/>
+      </w:rPr>
+    </w:lvl>
+  </w:abstractNum>
+  <w:abstractNum w:abstractNumId="2" w15:restartNumberingAfterBreak="0">
     <w:nsid w:val="3489341E"/>
     <w:multiLevelType w:val="hybridMultilevel"/>
     <w:tmpl w:val="2548ADE0"/>
@@ -479,7 +824,7 @@
       </w:rPr>
     </w:lvl>
   </w:abstractNum>
-  <w:abstractNum w:abstractNumId="1" w15:restartNumberingAfterBreak="0">
+  <w:abstractNum w:abstractNumId="3" w15:restartNumberingAfterBreak="0">
     <w:nsid w:val="57813FEF"/>
     <w:multiLevelType w:val="hybridMultilevel"/>
     <w:tmpl w:val="CA6C1860"/>
@@ -592,7 +937,120 @@
       </w:rPr>
     </w:lvl>
   </w:abstractNum>
-  <w:abstractNum w:abstractNumId="2" w15:restartNumberingAfterBreak="0">
+  <w:abstractNum w:abstractNumId="4" w15:restartNumberingAfterBreak="0">
+    <w:nsid w:val="610966AF"/>
+    <w:multiLevelType w:val="hybridMultilevel"/>
+    <w:tmpl w:val="4CB65AD8"/>
+    <w:lvl w:ilvl="0" w:tplc="0C090001">
+      <w:start w:val="1"/>
+      <w:numFmt w:val="bullet"/>
+      <w:lvlText w:val=""/>
+      <w:lvlJc w:val="left"/>
+      <w:pPr>
+        <w:ind w:left="720" w:hanging="360"/>
+      </w:pPr>
+      <w:rPr>
+        <w:rFonts w:ascii="Symbol" w:hAnsi="Symbol" w:hint="default"/>
+      </w:rPr>
+    </w:lvl>
+    <w:lvl w:ilvl="1" w:tplc="0C090003" w:tentative="1">
+      <w:start w:val="1"/>
+      <w:numFmt w:val="bullet"/>
+      <w:lvlText w:val="o"/>
+      <w:lvlJc w:val="left"/>
+      <w:pPr>
+        <w:ind w:left="1440" w:hanging="360"/>
+      </w:pPr>
+      <w:rPr>
+        <w:rFonts w:ascii="Courier New" w:hAnsi="Courier New" w:cs="Courier New" w:hint="default"/>
+      </w:rPr>
+    </w:lvl>
+    <w:lvl w:ilvl="2" w:tplc="0C090005" w:tentative="1">
+      <w:start w:val="1"/>
+      <w:numFmt w:val="bullet"/>
+      <w:lvlText w:val=""/>
+      <w:lvlJc w:val="left"/>
+      <w:pPr>
+        <w:ind w:left="2160" w:hanging="360"/>
+      </w:pPr>
+      <w:rPr>
+        <w:rFonts w:ascii="Wingdings" w:hAnsi="Wingdings" w:hint="default"/>
+      </w:rPr>
+    </w:lvl>
+    <w:lvl w:ilvl="3" w:tplc="0C090001" w:tentative="1">
+      <w:start w:val="1"/>
+      <w:numFmt w:val="bullet"/>
+      <w:lvlText w:val=""/>
+      <w:lvlJc w:val="left"/>
+      <w:pPr>
+        <w:ind w:left="2880" w:hanging="360"/>
+      </w:pPr>
+      <w:rPr>
+        <w:rFonts w:ascii="Symbol" w:hAnsi="Symbol" w:hint="default"/>
+      </w:rPr>
+    </w:lvl>
+    <w:lvl w:ilvl="4" w:tplc="0C090003" w:tentative="1">
+      <w:start w:val="1"/>
+      <w:numFmt w:val="bullet"/>
+      <w:lvlText w:val="o"/>
+      <w:lvlJc w:val="left"/>
+      <w:pPr>
+        <w:ind w:left="3600" w:hanging="360"/>
+      </w:pPr>
+      <w:rPr>
+        <w:rFonts w:ascii="Courier New" w:hAnsi="Courier New" w:cs="Courier New" w:hint="default"/>
+      </w:rPr>
+    </w:lvl>
+    <w:lvl w:ilvl="5" w:tplc="0C090005" w:tentative="1">
+      <w:start w:val="1"/>
+      <w:numFmt w:val="bullet"/>
+      <w:lvlText w:val=""/>
+      <w:lvlJc w:val="left"/>
+      <w:pPr>
+        <w:ind w:left="4320" w:hanging="360"/>
+      </w:pPr>
+      <w:rPr>
+        <w:rFonts w:ascii="Wingdings" w:hAnsi="Wingdings" w:hint="default"/>
+      </w:rPr>
+    </w:lvl>
+    <w:lvl w:ilvl="6" w:tplc="0C090001" w:tentative="1">
+      <w:start w:val="1"/>
+      <w:numFmt w:val="bullet"/>
+      <w:lvlText w:val=""/>
+      <w:lvlJc w:val="left"/>
+      <w:pPr>
+        <w:ind w:left="5040" w:hanging="360"/>
+      </w:pPr>
+      <w:rPr>
+        <w:rFonts w:ascii="Symbol" w:hAnsi="Symbol" w:hint="default"/>
+      </w:rPr>
+    </w:lvl>
+    <w:lvl w:ilvl="7" w:tplc="0C090003" w:tentative="1">
+      <w:start w:val="1"/>
+      <w:numFmt w:val="bullet"/>
+      <w:lvlText w:val="o"/>
+      <w:lvlJc w:val="left"/>
+      <w:pPr>
+        <w:ind w:left="5760" w:hanging="360"/>
+      </w:pPr>
+      <w:rPr>
+        <w:rFonts w:ascii="Courier New" w:hAnsi="Courier New" w:cs="Courier New" w:hint="default"/>
+      </w:rPr>
+    </w:lvl>
+    <w:lvl w:ilvl="8" w:tplc="0C090005" w:tentative="1">
+      <w:start w:val="1"/>
+      <w:numFmt w:val="bullet"/>
+      <w:lvlText w:val=""/>
+      <w:lvlJc w:val="left"/>
+      <w:pPr>
+        <w:ind w:left="6480" w:hanging="360"/>
+      </w:pPr>
+      <w:rPr>
+        <w:rFonts w:ascii="Wingdings" w:hAnsi="Wingdings" w:hint="default"/>
+      </w:rPr>
+    </w:lvl>
+  </w:abstractNum>
+  <w:abstractNum w:abstractNumId="5" w15:restartNumberingAfterBreak="0">
     <w:nsid w:val="7DB1544C"/>
     <w:multiLevelType w:val="hybridMultilevel"/>
     <w:tmpl w:val="846C9F56"/>
@@ -706,13 +1164,22 @@
     </w:lvl>
   </w:abstractNum>
   <w:num w:numId="1">
+    <w:abstractNumId w:val="5"/>
+  </w:num>
+  <w:num w:numId="2">
+    <w:abstractNumId w:val="3"/>
+  </w:num>
+  <w:num w:numId="3">
     <w:abstractNumId w:val="2"/>
   </w:num>
-  <w:num w:numId="2">
+  <w:num w:numId="4">
+    <w:abstractNumId w:val="0"/>
+  </w:num>
+  <w:num w:numId="5">
     <w:abstractNumId w:val="1"/>
   </w:num>
-  <w:num w:numId="3">
-    <w:abstractNumId w:val="0"/>
+  <w:num w:numId="6">
+    <w:abstractNumId w:val="4"/>
   </w:num>
 </w:numbering>
 </file>
@@ -1181,6 +1648,28 @@
       <w:szCs w:val="24"/>
     </w:rPr>
   </w:style>
+  <w:style w:type="paragraph" w:styleId="Heading4">
+    <w:name w:val="heading 4"/>
+    <w:basedOn w:val="Normal"/>
+    <w:next w:val="Normal"/>
+    <w:link w:val="Heading4Char"/>
+    <w:uiPriority w:val="9"/>
+    <w:unhideWhenUsed/>
+    <w:qFormat/>
+    <w:rsid w:val="004C299F"/>
+    <w:pPr>
+      <w:keepNext/>
+      <w:keepLines/>
+      <w:spacing w:before="40" w:after="0"/>
+      <w:outlineLvl w:val="3"/>
+    </w:pPr>
+    <w:rPr>
+      <w:rFonts w:asciiTheme="majorHAnsi" w:eastAsiaTheme="majorEastAsia" w:hAnsiTheme="majorHAnsi" w:cstheme="majorBidi"/>
+      <w:i/>
+      <w:iCs/>
+      <w:color w:val="2F5496" w:themeColor="accent1" w:themeShade="BF"/>
+    </w:rPr>
+  </w:style>
   <w:style w:type="character" w:default="1" w:styleId="DefaultParagraphFont">
     <w:name w:val="Default Paragraph Font"/>
     <w:uiPriority w:val="1"/>
@@ -1290,6 +1779,19 @@
       <w:color w:val="1F3763" w:themeColor="accent1" w:themeShade="7F"/>
       <w:sz w:val="24"/>
       <w:szCs w:val="24"/>
+    </w:rPr>
+  </w:style>
+  <w:style w:type="character" w:customStyle="1" w:styleId="Heading4Char">
+    <w:name w:val="Heading 4 Char"/>
+    <w:basedOn w:val="DefaultParagraphFont"/>
+    <w:link w:val="Heading4"/>
+    <w:uiPriority w:val="9"/>
+    <w:rsid w:val="004C299F"/>
+    <w:rPr>
+      <w:rFonts w:asciiTheme="majorHAnsi" w:eastAsiaTheme="majorEastAsia" w:hAnsiTheme="majorHAnsi" w:cstheme="majorBidi"/>
+      <w:i/>
+      <w:iCs/>
+      <w:color w:val="2F5496" w:themeColor="accent1" w:themeShade="BF"/>
     </w:rPr>
   </w:style>
 </w:styles>

</xml_diff>